<commit_message>
updated specimen label and container label
SVN-Revision: 26957
</commit_message>
<xml_diff>
--- a/TestCases/Manual/UPG_Add_New_Spec_Existing_SCG.docx
+++ b/TestCases/Manual/UPG_Add_New_Spec_Existing_SCG.docx
@@ -622,7 +622,10 @@
       </w:r>
       <w:proofErr w:type="spellEnd"/>
       <w:r>
-        <w:t xml:space="preserve"> and change the Collection Status from Pending to Active</w:t>
+        <w:t xml:space="preserve"> and change the Collection Status from Pending to </w:t>
+      </w:r>
+      <w:r>
+        <w:t>Complete</w:t>
       </w:r>
     </w:p>
     <w:p>

</xml_diff>